<commit_message>
Got the stuff to work on Fran's PC and thin out some errors
</commit_message>
<xml_diff>
--- a/medrecs/faxcover.docx
+++ b/medrecs/faxcover.docx
@@ -18,7 +18,7 @@
         <mc:AlternateContent>
           <mc:Choice Requires="wps">
             <w:drawing>
-              <wp:anchor distT="45720" distB="45720" distL="114300" distR="114300" simplePos="0" relativeHeight="251659264" behindDoc="0" locked="0" layoutInCell="1" allowOverlap="1" wp14:anchorId="69EF4E7E" wp14:editId="1CA32FE3">
+              <wp:anchor distT="45720" distB="45720" distL="114300" distR="114300" simplePos="0" relativeHeight="251658240" behindDoc="0" locked="0" layoutInCell="1" allowOverlap="1" wp14:anchorId="69EF4E7E" wp14:editId="1CA32FE3">
                 <wp:simplePos x="0" y="0"/>
                 <wp:positionH relativeFrom="margin">
                   <wp:posOffset>4267200</wp:posOffset>
@@ -87,6 +87,13 @@
                                 <w:sz w:val="22"/>
                               </w:rPr>
                               <w:br/>
+                            </w:r>
+                            <w:bookmarkStart w:id="0" w:name="_Hlk87345461"/>
+                            <w:r>
+                              <w:rPr>
+                                <w:rFonts w:ascii="Arial" w:hAnsi="Arial" w:cs="Arial"/>
+                                <w:sz w:val="22"/>
+                              </w:rPr>
                               <w:t>Sun City AZ, 85351</w:t>
                             </w:r>
                             <w:r>
@@ -96,6 +103,8 @@
                               </w:rPr>
                               <w:br/>
                             </w:r>
+                            <w:bookmarkEnd w:id="0"/>
+                            <w:proofErr w:type="spellStart"/>
                             <w:r>
                               <w:rPr>
                                 <w:rFonts w:ascii="Arial" w:hAnsi="Arial" w:cs="Arial"/>
@@ -104,14 +113,7 @@
                               </w:rPr>
                               <w:t>ph</w:t>
                             </w:r>
-                            <w:r>
-                              <w:rPr>
-                                <w:rFonts w:ascii="Arial" w:hAnsi="Arial" w:cs="Arial"/>
-                                <w:i/>
-                                <w:sz w:val="22"/>
-                              </w:rPr>
-                              <w:t>one</w:t>
-                            </w:r>
+                            <w:proofErr w:type="spellEnd"/>
                             <w:r>
                               <w:rPr>
                                 <w:rFonts w:ascii="Arial" w:hAnsi="Arial" w:cs="Arial"/>
@@ -178,7 +180,7 @@
                 <v:stroke joinstyle="miter"/>
                 <v:path gradientshapeok="t" o:connecttype="rect"/>
               </v:shapetype>
-              <v:shape id="Text Box 2" o:spid="_x0000_s1026" type="#_x0000_t202" style="position:absolute;left:0;text-align:left;margin-left:336pt;margin-top:1.1pt;width:165.75pt;height:78.75pt;z-index:251659264;visibility:visible;mso-wrap-style:square;mso-width-percent:0;mso-height-percent:0;mso-wrap-distance-left:9pt;mso-wrap-distance-top:3.6pt;mso-wrap-distance-right:9pt;mso-wrap-distance-bottom:3.6pt;mso-position-horizontal:absolute;mso-position-horizontal-relative:margin;mso-position-vertical:absolute;mso-position-vertical-relative:text;mso-width-percent:0;mso-height-percent:0;mso-width-relative:margin;mso-height-relative:margin;v-text-anchor:top" o:gfxdata="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" stroked="f">
+              <v:shape id="Text Box 2" o:spid="_x0000_s1026" type="#_x0000_t202" style="position:absolute;left:0;text-align:left;margin-left:336pt;margin-top:1.1pt;width:165.75pt;height:78.75pt;z-index:251658240;visibility:visible;mso-wrap-style:square;mso-width-percent:0;mso-height-percent:0;mso-wrap-distance-left:9pt;mso-wrap-distance-top:3.6pt;mso-wrap-distance-right:9pt;mso-wrap-distance-bottom:3.6pt;mso-position-horizontal:absolute;mso-position-horizontal-relative:margin;mso-position-vertical:absolute;mso-position-vertical-relative:text;mso-width-percent:0;mso-height-percent:0;mso-width-relative:margin;mso-height-relative:margin;v-text-anchor:top" o:gfxdata="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" stroked="f">
                 <v:textbox>
                   <w:txbxContent>
                     <w:p>
@@ -209,6 +211,13 @@
                           <w:sz w:val="22"/>
                         </w:rPr>
                         <w:br/>
+                      </w:r>
+                      <w:bookmarkStart w:id="1" w:name="_Hlk87345461"/>
+                      <w:r>
+                        <w:rPr>
+                          <w:rFonts w:ascii="Arial" w:hAnsi="Arial" w:cs="Arial"/>
+                          <w:sz w:val="22"/>
+                        </w:rPr>
                         <w:t>Sun City AZ, 85351</w:t>
                       </w:r>
                       <w:r>
@@ -218,6 +227,8 @@
                         </w:rPr>
                         <w:br/>
                       </w:r>
+                      <w:bookmarkEnd w:id="1"/>
+                      <w:proofErr w:type="spellStart"/>
                       <w:r>
                         <w:rPr>
                           <w:rFonts w:ascii="Arial" w:hAnsi="Arial" w:cs="Arial"/>
@@ -226,14 +237,7 @@
                         </w:rPr>
                         <w:t>ph</w:t>
                       </w:r>
-                      <w:r>
-                        <w:rPr>
-                          <w:rFonts w:ascii="Arial" w:hAnsi="Arial" w:cs="Arial"/>
-                          <w:i/>
-                          <w:sz w:val="22"/>
-                        </w:rPr>
-                        <w:t>one</w:t>
-                      </w:r>
+                      <w:proofErr w:type="spellEnd"/>
                       <w:r>
                         <w:rPr>
                           <w:rFonts w:ascii="Arial" w:hAnsi="Arial" w:cs="Arial"/>
@@ -307,7 +311,7 @@
                     </pic:cNvPicPr>
                   </pic:nvPicPr>
                   <pic:blipFill>
-                    <a:blip r:embed="rId8" cstate="print">
+                    <a:blip r:embed="rId9" cstate="print">
                       <a:extLst>
                         <a:ext uri="{28A0092B-C50C-407E-A947-70E740481C1C}">
                           <a14:useLocalDpi xmlns:a14="http://schemas.microsoft.com/office/drawing/2010/main" val="0"/>
@@ -445,7 +449,15 @@
                 <w:sz w:val="22"/>
                 <w:szCs w:val="22"/>
               </w:rPr>
-              <w:t>ICAL RECORDS</w:t>
+              <w:t>ICAL RECORD</w:t>
+            </w:r>
+            <w:r>
+              <w:rPr>
+                <w:b/>
+                <w:sz w:val="22"/>
+                <w:szCs w:val="22"/>
+              </w:rPr>
+              <w:t>S</w:t>
             </w:r>
             <w:r>
               <w:rPr>
@@ -463,6 +475,7 @@
               </w:rPr>
               <w:t xml:space="preserve">Dr. </w:t>
             </w:r>
+            <w:proofErr w:type="spellStart"/>
             <w:r>
               <w:rPr>
                 <w:b/>
@@ -471,6 +484,7 @@
               </w:rPr>
               <w:t>drName</w:t>
             </w:r>
+            <w:proofErr w:type="spellEnd"/>
           </w:p>
         </w:tc>
         <w:tc>
@@ -531,7 +545,23 @@
                     <w:sz w:val="22"/>
                     <w:szCs w:val="22"/>
                   </w:rPr>
-                  <w:t>Zackery H./Franchesca G.</w:t>
+                  <w:t>Zackery H./</w:t>
+                </w:r>
+                <w:proofErr w:type="spellStart"/>
+                <w:r>
+                  <w:rPr>
+                    <w:sz w:val="22"/>
+                    <w:szCs w:val="22"/>
+                  </w:rPr>
+                  <w:t>Franchesca</w:t>
+                </w:r>
+                <w:proofErr w:type="spellEnd"/>
+                <w:r>
+                  <w:rPr>
+                    <w:sz w:val="22"/>
+                    <w:szCs w:val="22"/>
+                  </w:rPr>
+                  <w:t xml:space="preserve"> G.</w:t>
                 </w:r>
               </w:p>
             </w:tc>
@@ -577,6 +607,7 @@
                 <w:szCs w:val="22"/>
               </w:rPr>
             </w:pPr>
+            <w:proofErr w:type="spellStart"/>
             <w:r>
               <w:rPr>
                 <w:sz w:val="22"/>
@@ -584,6 +615,7 @@
               </w:rPr>
               <w:t>fNumber</w:t>
             </w:r>
+            <w:proofErr w:type="spellEnd"/>
           </w:p>
         </w:tc>
         <w:tc>
@@ -621,6 +653,7 @@
                 <w:szCs w:val="22"/>
               </w:rPr>
             </w:pPr>
+            <w:proofErr w:type="spellStart"/>
             <w:r>
               <w:rPr>
                 <w:sz w:val="22"/>
@@ -628,6 +661,7 @@
               </w:rPr>
               <w:t>numberOfPages</w:t>
             </w:r>
+            <w:proofErr w:type="spellEnd"/>
           </w:p>
         </w:tc>
       </w:tr>
@@ -670,6 +704,7 @@
                 <w:szCs w:val="22"/>
               </w:rPr>
             </w:pPr>
+            <w:proofErr w:type="spellStart"/>
             <w:r>
               <w:rPr>
                 <w:sz w:val="22"/>
@@ -677,6 +712,7 @@
               </w:rPr>
               <w:t>pNumber</w:t>
             </w:r>
+            <w:proofErr w:type="spellEnd"/>
           </w:p>
         </w:tc>
         <w:tc>
@@ -714,6 +750,7 @@
                 <w:szCs w:val="22"/>
               </w:rPr>
             </w:pPr>
+            <w:proofErr w:type="spellStart"/>
             <w:r>
               <w:rPr>
                 <w:sz w:val="22"/>
@@ -721,6 +758,7 @@
               </w:rPr>
               <w:t>dateOfFax</w:t>
             </w:r>
+            <w:proofErr w:type="spellEnd"/>
           </w:p>
         </w:tc>
       </w:tr>
@@ -790,14 +828,7 @@
                 <w:sz w:val="22"/>
                 <w:szCs w:val="22"/>
               </w:rPr>
-              <w:t>ATTN</w:t>
-            </w:r>
-            <w:r>
-              <w:rPr>
-                <w:sz w:val="22"/>
-                <w:szCs w:val="22"/>
-              </w:rPr>
-              <w:t>:</w:t>
+              <w:t>CC:</w:t>
             </w:r>
           </w:p>
         </w:tc>
@@ -1259,167 +1290,301 @@
         <w:t>Comments:</w:t>
       </w:r>
     </w:p>
+    <w:tbl>
+      <w:tblPr>
+        <w:tblStyle w:val="TableGrid"/>
+        <w:tblpPr w:leftFromText="180" w:rightFromText="180" w:vertAnchor="text" w:horzAnchor="margin" w:tblpX="265" w:tblpY="398"/>
+        <w:tblW w:w="9540" w:type="dxa"/>
+        <w:tblBorders>
+          <w:top w:val="none" w:sz="0" w:space="0" w:color="auto"/>
+          <w:left w:val="none" w:sz="0" w:space="0" w:color="auto"/>
+          <w:right w:val="none" w:sz="0" w:space="0" w:color="auto"/>
+        </w:tblBorders>
+        <w:tblLook w:val="04A0" w:firstRow="1" w:lastRow="0" w:firstColumn="1" w:lastColumn="0" w:noHBand="0" w:noVBand="1"/>
+      </w:tblPr>
+      <w:tblGrid>
+        <w:gridCol w:w="4672"/>
+        <w:gridCol w:w="23"/>
+        <w:gridCol w:w="4838"/>
+        <w:gridCol w:w="7"/>
+      </w:tblGrid>
+      <w:tr>
+        <w:trPr>
+          <w:gridAfter w:val="1"/>
+          <w:wAfter w:w="7" w:type="dxa"/>
+          <w:trHeight w:val="143"/>
+        </w:trPr>
+        <w:tc>
+          <w:tcPr>
+            <w:tcW w:w="4672" w:type="dxa"/>
+            <w:tcBorders>
+              <w:top w:val="single" w:sz="4" w:space="0" w:color="auto"/>
+              <w:left w:val="single" w:sz="4" w:space="0" w:color="auto"/>
+            </w:tcBorders>
+          </w:tcPr>
+          <w:p>
+            <w:pPr>
+              <w:ind w:left="0"/>
+              <w:rPr>
+                <w:sz w:val="22"/>
+                <w:szCs w:val="22"/>
+              </w:rPr>
+            </w:pPr>
+            <w:r>
+              <w:rPr>
+                <w:b/>
+                <w:bCs/>
+                <w:sz w:val="22"/>
+                <w:szCs w:val="22"/>
+                <w:u w:val="single"/>
+              </w:rPr>
+              <w:t xml:space="preserve">Patient: </w:t>
+            </w:r>
+            <w:r>
+              <w:rPr>
+                <w:sz w:val="22"/>
+                <w:szCs w:val="22"/>
+              </w:rPr>
+              <w:t xml:space="preserve"> </w:t>
+            </w:r>
+            <w:proofErr w:type="spellStart"/>
+            <w:r>
+              <w:rPr>
+                <w:sz w:val="22"/>
+                <w:szCs w:val="22"/>
+              </w:rPr>
+              <w:t>ptName</w:t>
+            </w:r>
+            <w:proofErr w:type="spellEnd"/>
+          </w:p>
+        </w:tc>
+        <w:tc>
+          <w:tcPr>
+            <w:tcW w:w="4861" w:type="dxa"/>
+            <w:gridSpan w:val="2"/>
+            <w:tcBorders>
+              <w:top w:val="single" w:sz="4" w:space="0" w:color="auto"/>
+              <w:right w:val="single" w:sz="4" w:space="0" w:color="auto"/>
+            </w:tcBorders>
+          </w:tcPr>
+          <w:p>
+            <w:pPr>
+              <w:ind w:left="0"/>
+              <w:rPr>
+                <w:sz w:val="22"/>
+                <w:szCs w:val="22"/>
+              </w:rPr>
+            </w:pPr>
+            <w:r>
+              <w:rPr>
+                <w:b/>
+                <w:bCs/>
+                <w:sz w:val="22"/>
+                <w:szCs w:val="22"/>
+                <w:u w:val="single"/>
+              </w:rPr>
+              <w:t>DOB:</w:t>
+            </w:r>
+            <w:r>
+              <w:rPr>
+                <w:b/>
+                <w:bCs/>
+                <w:sz w:val="22"/>
+                <w:szCs w:val="22"/>
+                <w:u w:val="single"/>
+              </w:rPr>
+              <w:t xml:space="preserve"> </w:t>
+            </w:r>
+            <w:r>
+              <w:rPr>
+                <w:sz w:val="22"/>
+                <w:szCs w:val="22"/>
+              </w:rPr>
+              <w:t xml:space="preserve"> </w:t>
+            </w:r>
+            <w:proofErr w:type="spellStart"/>
+            <w:r>
+              <w:rPr>
+                <w:sz w:val="22"/>
+                <w:szCs w:val="22"/>
+              </w:rPr>
+              <w:t>dateOfBirth</w:t>
+            </w:r>
+            <w:proofErr w:type="spellEnd"/>
+          </w:p>
+        </w:tc>
+      </w:tr>
+      <w:tr>
+        <w:tblPrEx>
+          <w:tblBorders>
+            <w:top w:val="single" w:sz="4" w:space="0" w:color="auto"/>
+            <w:left w:val="single" w:sz="4" w:space="0" w:color="auto"/>
+            <w:right w:val="single" w:sz="4" w:space="0" w:color="auto"/>
+          </w:tblBorders>
+          <w:tblLook w:val="0000" w:firstRow="0" w:lastRow="0" w:firstColumn="0" w:lastColumn="0" w:noHBand="0" w:noVBand="0"/>
+        </w:tblPrEx>
+        <w:trPr>
+          <w:gridAfter w:val="1"/>
+          <w:wAfter w:w="7" w:type="dxa"/>
+          <w:trHeight w:val="537"/>
+        </w:trPr>
+        <w:tc>
+          <w:tcPr>
+            <w:tcW w:w="9533" w:type="dxa"/>
+            <w:gridSpan w:val="3"/>
+          </w:tcPr>
+          <w:p>
+            <w:pPr>
+              <w:ind w:left="0"/>
+              <w:rPr>
+                <w:sz w:val="22"/>
+                <w:szCs w:val="22"/>
+              </w:rPr>
+            </w:pPr>
+            <w:r>
+              <w:rPr>
+                <w:b/>
+                <w:bCs/>
+                <w:sz w:val="22"/>
+                <w:szCs w:val="22"/>
+                <w:u w:val="single"/>
+              </w:rPr>
+              <w:t xml:space="preserve">Procedure: </w:t>
+            </w:r>
+            <w:r>
+              <w:rPr>
+                <w:sz w:val="22"/>
+                <w:szCs w:val="22"/>
+              </w:rPr>
+              <w:t xml:space="preserve"> </w:t>
+            </w:r>
+            <w:proofErr w:type="spellStart"/>
+            <w:r>
+              <w:rPr>
+                <w:sz w:val="22"/>
+                <w:szCs w:val="22"/>
+              </w:rPr>
+              <w:t>procedureName</w:t>
+            </w:r>
+            <w:proofErr w:type="spellEnd"/>
+          </w:p>
+        </w:tc>
+      </w:tr>
+      <w:tr>
+        <w:tblPrEx>
+          <w:tblBorders>
+            <w:top w:val="single" w:sz="4" w:space="0" w:color="auto"/>
+            <w:left w:val="single" w:sz="4" w:space="0" w:color="auto"/>
+            <w:right w:val="single" w:sz="4" w:space="0" w:color="auto"/>
+          </w:tblBorders>
+          <w:tblLook w:val="0000" w:firstRow="0" w:lastRow="0" w:firstColumn="0" w:lastColumn="0" w:noHBand="0" w:noVBand="0"/>
+        </w:tblPrEx>
+        <w:trPr>
+          <w:trHeight w:val="510"/>
+        </w:trPr>
+        <w:tc>
+          <w:tcPr>
+            <w:tcW w:w="4695" w:type="dxa"/>
+            <w:gridSpan w:val="2"/>
+          </w:tcPr>
+          <w:p>
+            <w:pPr>
+              <w:ind w:left="0"/>
+              <w:rPr>
+                <w:sz w:val="22"/>
+                <w:szCs w:val="22"/>
+              </w:rPr>
+            </w:pPr>
+            <w:r>
+              <w:rPr>
+                <w:b/>
+                <w:bCs/>
+                <w:sz w:val="22"/>
+                <w:szCs w:val="22"/>
+                <w:u w:val="single"/>
+              </w:rPr>
+              <w:t>Date of Surgery:</w:t>
+            </w:r>
+            <w:r>
+              <w:rPr>
+                <w:sz w:val="22"/>
+                <w:szCs w:val="22"/>
+              </w:rPr>
+              <w:t xml:space="preserve">  </w:t>
+            </w:r>
+            <w:proofErr w:type="spellStart"/>
+            <w:r>
+              <w:rPr>
+                <w:sz w:val="22"/>
+                <w:szCs w:val="22"/>
+              </w:rPr>
+              <w:t>procedureDate</w:t>
+            </w:r>
+            <w:proofErr w:type="spellEnd"/>
+          </w:p>
+        </w:tc>
+        <w:tc>
+          <w:tcPr>
+            <w:tcW w:w="4845" w:type="dxa"/>
+            <w:gridSpan w:val="2"/>
+            <w:shd w:val="clear" w:color="auto" w:fill="auto"/>
+          </w:tcPr>
+          <w:p>
+            <w:pPr>
+              <w:ind w:left="0"/>
+              <w:rPr>
+                <w:sz w:val="22"/>
+                <w:szCs w:val="22"/>
+              </w:rPr>
+            </w:pPr>
+            <w:r>
+              <w:rPr>
+                <w:b/>
+                <w:bCs/>
+                <w:sz w:val="22"/>
+                <w:szCs w:val="22"/>
+                <w:u w:val="single"/>
+              </w:rPr>
+              <w:t>Provider/Surgeon:</w:t>
+            </w:r>
+            <w:r>
+              <w:rPr>
+                <w:sz w:val="22"/>
+                <w:szCs w:val="22"/>
+              </w:rPr>
+              <w:t xml:space="preserve">  Dr. </w:t>
+            </w:r>
+            <w:proofErr w:type="spellStart"/>
+            <w:r>
+              <w:rPr>
+                <w:sz w:val="22"/>
+                <w:szCs w:val="22"/>
+              </w:rPr>
+              <w:t>anesthesiologistName</w:t>
+            </w:r>
+            <w:proofErr w:type="spellEnd"/>
+          </w:p>
+        </w:tc>
+      </w:tr>
+    </w:tbl>
     <w:p>
       <w:pPr>
+        <w:jc w:val="center"/>
         <w:rPr>
           <w:b/>
-          <w:sz w:val="22"/>
-          <w:szCs w:val="22"/>
-        </w:rPr>
-      </w:pPr>
-      <w:r>
-        <w:rPr>
+          <w:bCs/>
           <w:sz w:val="22"/>
           <w:szCs w:val="22"/>
           <w:u w:val="single"/>
         </w:rPr>
-        <w:t xml:space="preserve">Please fax last </w:t>
-      </w:r>
-      <w:r>
-        <w:rPr>
-          <w:sz w:val="22"/>
-          <w:szCs w:val="22"/>
-          <w:u w:val="single"/>
-        </w:rPr>
-        <w:t xml:space="preserve"> office visit notes and any labs/testing</w:t>
-      </w:r>
-      <w:r>
-        <w:rPr>
-          <w:sz w:val="22"/>
-          <w:szCs w:val="22"/>
-          <w:u w:val="single"/>
-        </w:rPr>
-        <w:t>, ECHO, EKG, STRESS</w:t>
-      </w:r>
-      <w:r>
-        <w:rPr>
-          <w:sz w:val="22"/>
-          <w:szCs w:val="22"/>
-          <w:u w:val="single"/>
-        </w:rPr>
-        <w:t xml:space="preserve"> available</w:t>
-      </w:r>
-      <w:r>
-        <w:rPr>
-          <w:sz w:val="22"/>
-          <w:szCs w:val="22"/>
-        </w:rPr>
-        <w:t xml:space="preserve">, </w:t>
-      </w:r>
+      </w:pPr>
       <w:r>
         <w:rPr>
           <w:b/>
           <w:bCs/>
           <w:sz w:val="22"/>
           <w:szCs w:val="22"/>
-        </w:rPr>
-        <w:t>Patient</w:t>
-      </w:r>
-      <w:r>
-        <w:rPr>
-          <w:b/>
-          <w:sz w:val="22"/>
-          <w:szCs w:val="22"/>
-        </w:rPr>
-        <w:t xml:space="preserve"> </w:t>
-      </w:r>
-      <w:r>
-        <w:rPr>
-          <w:b/>
-          <w:sz w:val="22"/>
-          <w:szCs w:val="22"/>
-        </w:rPr>
-        <w:t>ptName</w:t>
-      </w:r>
-      <w:r>
-        <w:rPr>
-          <w:b/>
-          <w:sz w:val="22"/>
-          <w:szCs w:val="22"/>
-        </w:rPr>
-        <w:t xml:space="preserve"> </w:t>
-      </w:r>
-      <w:r>
-        <w:rPr>
-          <w:b/>
-          <w:sz w:val="22"/>
-          <w:szCs w:val="22"/>
-        </w:rPr>
-        <w:t xml:space="preserve">(DOB </w:t>
-      </w:r>
-      <w:r>
-        <w:rPr>
-          <w:b/>
-          <w:sz w:val="22"/>
-          <w:szCs w:val="22"/>
-        </w:rPr>
-        <w:t>dateOfBirth</w:t>
-      </w:r>
-      <w:r>
-        <w:rPr>
-          <w:b/>
-          <w:sz w:val="22"/>
-          <w:szCs w:val="22"/>
-        </w:rPr>
-        <w:t>)</w:t>
-      </w:r>
-      <w:r>
-        <w:rPr>
-          <w:b/>
-          <w:sz w:val="22"/>
-          <w:szCs w:val="22"/>
-        </w:rPr>
-        <w:t xml:space="preserve"> </w:t>
-      </w:r>
-      <w:r>
-        <w:rPr>
-          <w:sz w:val="22"/>
-          <w:szCs w:val="22"/>
-        </w:rPr>
-        <w:t xml:space="preserve">is having procedure done on </w:t>
-      </w:r>
-      <w:r>
-        <w:rPr>
-          <w:b/>
-          <w:bCs/>
-          <w:sz w:val="22"/>
-          <w:szCs w:val="22"/>
-        </w:rPr>
-        <w:t>procedureDate</w:t>
-      </w:r>
-      <w:r>
-        <w:rPr>
-          <w:b/>
-          <w:bCs/>
-          <w:sz w:val="22"/>
-          <w:szCs w:val="22"/>
-        </w:rPr>
-        <w:t xml:space="preserve"> </w:t>
-      </w:r>
-      <w:r>
-        <w:rPr>
-          <w:b/>
-          <w:bCs/>
-          <w:sz w:val="22"/>
-          <w:szCs w:val="22"/>
-        </w:rPr>
-        <w:t xml:space="preserve">for </w:t>
-      </w:r>
-      <w:r>
-        <w:rPr>
-          <w:b/>
-          <w:bCs/>
-          <w:sz w:val="22"/>
-          <w:szCs w:val="22"/>
-        </w:rPr>
-        <w:t>a</w:t>
-      </w:r>
-      <w:r>
-        <w:rPr>
-          <w:b/>
-          <w:bCs/>
-          <w:sz w:val="22"/>
-          <w:szCs w:val="22"/>
+          <w:u w:val="single"/>
         </w:rPr>
         <w:t xml:space="preserve"> </w:t>
       </w:r>
@@ -1431,62 +1596,76 @@
           <w:szCs w:val="22"/>
           <w:u w:val="single"/>
         </w:rPr>
-        <w:t xml:space="preserve">procedureName </w:t>
+        <w:t xml:space="preserve">Please fax </w:t>
       </w:r>
+      <w:proofErr w:type="gramStart"/>
       <w:r>
         <w:rPr>
           <w:b/>
           <w:bCs/>
           <w:sz w:val="22"/>
           <w:szCs w:val="22"/>
+          <w:u w:val="single"/>
         </w:rPr>
-        <w:t>Under M</w:t>
+        <w:t>last  office</w:t>
       </w:r>
+      <w:proofErr w:type="gramEnd"/>
       <w:r>
         <w:rPr>
           <w:b/>
           <w:bCs/>
           <w:sz w:val="22"/>
           <w:szCs w:val="22"/>
+          <w:u w:val="single"/>
         </w:rPr>
-        <w:t>AC Anesthesia with Dr.</w:t>
+        <w:t xml:space="preserve"> visit notes and any labs/testing, ECHO, EKG, STRESS available</w:t>
       </w:r>
+    </w:p>
+    <w:p>
+      <w:pPr>
+        <w:ind w:left="0"/>
+        <w:rPr>
+          <w:sz w:val="22"/>
+          <w:szCs w:val="22"/>
+        </w:rPr>
+      </w:pPr>
+      <w:r>
+        <w:rPr>
+          <w:sz w:val="22"/>
+          <w:szCs w:val="22"/>
+        </w:rPr>
+        <w:tab/>
+      </w:r>
+    </w:p>
+    <w:p>
+      <w:pPr>
+        <w:ind w:left="0"/>
+        <w:jc w:val="center"/>
+        <w:rPr>
+          <w:b/>
+          <w:sz w:val="22"/>
+          <w:szCs w:val="22"/>
+          <w:u w:val="single"/>
+        </w:rPr>
+      </w:pPr>
       <w:r>
         <w:rPr>
           <w:b/>
-          <w:bCs/>
+          <w:sz w:val="22"/>
+          <w:szCs w:val="22"/>
+          <w:u w:val="single"/>
+        </w:rPr>
+        <w:t>PLEASE NOTE THIS SURGERY IS UNDER MAC (MONITORED) ANESTHESIA</w:t>
+      </w:r>
+    </w:p>
+    <w:p>
+      <w:pPr>
+        <w:ind w:left="0"/>
+        <w:rPr>
           <w:sz w:val="22"/>
           <w:szCs w:val="22"/>
         </w:rPr>
-        <w:t xml:space="preserve"> </w:t>
-      </w:r>
-      <w:r>
-        <w:rPr>
-          <w:b/>
-          <w:bCs/>
-          <w:sz w:val="22"/>
-          <w:szCs w:val="22"/>
-        </w:rPr>
-        <w:t>anesthesiologistName</w:t>
-      </w:r>
-      <w:r>
-        <w:rPr>
-          <w:b/>
-          <w:bCs/>
-          <w:sz w:val="22"/>
-          <w:szCs w:val="22"/>
-        </w:rPr>
-        <w:t xml:space="preserve">. </w:t>
-      </w:r>
-      <w:r>
-        <w:rPr>
-          <w:b/>
-          <w:bCs/>
-          <w:sz w:val="22"/>
-          <w:szCs w:val="22"/>
-        </w:rPr>
-        <w:t xml:space="preserve"> </w:t>
-      </w:r>
+      </w:pPr>
     </w:p>
     <w:p>
       <w:pPr>
@@ -1508,6 +1687,7 @@
     <w:p>
       <w:pPr>
         <w:rPr>
+          <w:b/>
           <w:sz w:val="22"/>
           <w:szCs w:val="22"/>
         </w:rPr>
@@ -1519,39 +1699,6 @@
         </w:rPr>
         <w:t>Please call 623-399-6880 if you have any questions.</w:t>
       </w:r>
-    </w:p>
-    <w:p>
-      <w:pPr>
-        <w:rPr>
-          <w:sz w:val="22"/>
-          <w:szCs w:val="22"/>
-        </w:rPr>
-      </w:pPr>
-    </w:p>
-    <w:p>
-      <w:pPr>
-        <w:rPr>
-          <w:sz w:val="22"/>
-          <w:szCs w:val="22"/>
-        </w:rPr>
-      </w:pPr>
-    </w:p>
-    <w:p>
-      <w:pPr>
-        <w:rPr>
-          <w:sz w:val="22"/>
-          <w:szCs w:val="22"/>
-        </w:rPr>
-      </w:pPr>
-    </w:p>
-    <w:p>
-      <w:pPr>
-        <w:ind w:left="0"/>
-        <w:rPr>
-          <w:sz w:val="22"/>
-          <w:szCs w:val="22"/>
-        </w:rPr>
-      </w:pPr>
     </w:p>
     <w:p>
       <w:pPr>
@@ -1603,10 +1750,10 @@
       </w:r>
     </w:p>
     <w:sectPr>
-      <w:headerReference w:type="default" r:id="rId9"/>
-      <w:footerReference w:type="even" r:id="rId10"/>
-      <w:footerReference w:type="default" r:id="rId11"/>
-      <w:headerReference w:type="first" r:id="rId12"/>
+      <w:headerReference w:type="default" r:id="rId10"/>
+      <w:footerReference w:type="even" r:id="rId11"/>
+      <w:footerReference w:type="default" r:id="rId12"/>
+      <w:headerReference w:type="first" r:id="rId13"/>
       <w:pgSz w:w="12240" w:h="15840" w:code="1"/>
       <w:pgMar w:top="1440" w:right="1440" w:bottom="1440" w:left="1440" w:header="720" w:footer="965" w:gutter="0"/>
       <w:cols w:space="720"/>
@@ -1640,6 +1787,13 @@
     <w:p/>
     <w:p/>
     <w:p/>
+  </w:endnote>
+  <w:endnote w:type="continuationNotice" w:id="1">
+    <w:p>
+      <w:pPr>
+        <w:spacing w:after="0" w:line="240" w:lineRule="auto"/>
+      </w:pPr>
+    </w:p>
   </w:endnote>
 </w:endnotes>
 </file>
@@ -1733,6 +1887,13 @@
     <w:p/>
     <w:p/>
   </w:footnote>
+  <w:footnote w:type="continuationNotice" w:id="1">
+    <w:p>
+      <w:pPr>
+        <w:spacing w:after="0" w:line="240" w:lineRule="auto"/>
+      </w:pPr>
+    </w:p>
+  </w:footnote>
 </w:footnotes>
 </file>
 
@@ -1755,7 +1916,7 @@
       <w:rPr>
         <w:noProof/>
       </w:rPr>
-      <w:t>January 19, 2022</w:t>
+      <w:t>January 20, 2022</w:t>
     </w:r>
     <w:r>
       <w:rPr>
@@ -2440,6 +2601,16 @@
       </w:rPr>
     </w:tblStylePr>
   </w:style>
+  <w:style w:type="paragraph" w:styleId="Revision">
+    <w:name w:val="Revision"/>
+    <w:hidden/>
+    <w:semiHidden/>
+    <w:rsid w:val="00755A14"/>
+    <w:pPr>
+      <w:spacing w:after="0" w:line="240" w:lineRule="auto"/>
+      <w:ind w:left="0"/>
+    </w:pPr>
+  </w:style>
 </w:styles>
 </file>
 
@@ -2702,68 +2873,30 @@
   </w:compat>
   <w:rsids>
     <w:rsidRoot w:val="004562E6"/>
-    <w:rsid w:val="00074BDA"/>
     <w:rsid w:val="000C1570"/>
-    <w:rsid w:val="00146128"/>
-    <w:rsid w:val="00194DE9"/>
-    <w:rsid w:val="00213727"/>
     <w:rsid w:val="003127C8"/>
+    <w:rsid w:val="0033078C"/>
     <w:rsid w:val="003375BA"/>
-    <w:rsid w:val="00394E78"/>
     <w:rsid w:val="003B14D4"/>
-    <w:rsid w:val="003D3FD5"/>
     <w:rsid w:val="003E2A8F"/>
-    <w:rsid w:val="003E3908"/>
     <w:rsid w:val="004562E6"/>
-    <w:rsid w:val="0047489B"/>
-    <w:rsid w:val="00492DF4"/>
-    <w:rsid w:val="005010E7"/>
     <w:rsid w:val="00511689"/>
     <w:rsid w:val="00536DCB"/>
-    <w:rsid w:val="00573DD2"/>
-    <w:rsid w:val="00592A82"/>
-    <w:rsid w:val="005B0846"/>
-    <w:rsid w:val="005E2D0D"/>
-    <w:rsid w:val="005E3769"/>
     <w:rsid w:val="0060248A"/>
     <w:rsid w:val="006057A0"/>
-    <w:rsid w:val="006B2824"/>
-    <w:rsid w:val="006B392D"/>
     <w:rsid w:val="006F4597"/>
     <w:rsid w:val="006F7BF1"/>
-    <w:rsid w:val="00731FA4"/>
-    <w:rsid w:val="00763D9A"/>
-    <w:rsid w:val="00817F8B"/>
     <w:rsid w:val="008A6F41"/>
     <w:rsid w:val="008A7D82"/>
-    <w:rsid w:val="008B2A46"/>
-    <w:rsid w:val="008E1599"/>
     <w:rsid w:val="00946F84"/>
-    <w:rsid w:val="00956817"/>
-    <w:rsid w:val="009976FC"/>
-    <w:rsid w:val="009F4F4C"/>
-    <w:rsid w:val="00BE734C"/>
-    <w:rsid w:val="00BE7A52"/>
+    <w:rsid w:val="00A3276D"/>
+    <w:rsid w:val="00A721EB"/>
+    <w:rsid w:val="00BE1F47"/>
     <w:rsid w:val="00C67B27"/>
-    <w:rsid w:val="00C8247F"/>
-    <w:rsid w:val="00CD1856"/>
-    <w:rsid w:val="00D440BC"/>
-    <w:rsid w:val="00D54402"/>
-    <w:rsid w:val="00D64BF6"/>
-    <w:rsid w:val="00D75787"/>
-    <w:rsid w:val="00DB1EF2"/>
     <w:rsid w:val="00DE283F"/>
-    <w:rsid w:val="00DF4D17"/>
-    <w:rsid w:val="00E21004"/>
+    <w:rsid w:val="00E52CC5"/>
     <w:rsid w:val="00EF525E"/>
-    <w:rsid w:val="00F21A13"/>
-    <w:rsid w:val="00F41E47"/>
     <w:rsid w:val="00F435BF"/>
-    <w:rsid w:val="00F57EC7"/>
-    <w:rsid w:val="00F94EDA"/>
-    <w:rsid w:val="00F95832"/>
-    <w:rsid w:val="00FB4D8A"/>
-    <w:rsid w:val="00FB535C"/>
     <w:rsid w:val="00FD0B40"/>
     <w:rsid w:val="00FF0239"/>
   </w:rsids>
@@ -3228,9 +3361,13 @@
     <w:basedOn w:val="DefaultParagraphFont"/>
     <w:uiPriority w:val="99"/>
     <w:semiHidden/>
+    <w:rsid w:val="00BE1F47"/>
   </w:style>
   <w:style w:type="paragraph" w:customStyle="1" w:styleId="C766FCCD3D6146069154DBC58220A17E">
     <w:name w:val="C766FCCD3D6146069154DBC58220A17E"/>
+  </w:style>
+  <w:style w:type="paragraph" w:customStyle="1" w:styleId="9FBE0282AACB4029919DBD6C6D5DB4DB">
+    <w:name w:val="9FBE0282AACB4029919DBD6C6D5DB4DB"/>
   </w:style>
   <w:style w:type="paragraph" w:customStyle="1" w:styleId="53F75BCD55FC45AEA45D3C2B0335391F">
     <w:name w:val="53F75BCD55FC45AEA45D3C2B0335391F"/>
@@ -3541,6 +3678,10 @@
 </FormTemplates>
 </file>
 
+<file path=customXml/item3.xml><?xml version="1.0" encoding="utf-8"?>
+<b:Sources xmlns:b="http://schemas.openxmlformats.org/officeDocument/2006/bibliography" xmlns="http://schemas.openxmlformats.org/officeDocument/2006/bibliography" SelectedStyle="\APASixthEditionOfficeOnline.xsl" StyleName="APA" Version="6"/>
+</file>
+
 <file path=customXml/itemProps1.xml><?xml version="1.0" encoding="utf-8"?>
 <ds:datastoreItem xmlns:ds="http://schemas.openxmlformats.org/officeDocument/2006/customXml" ds:itemID="{F4B5EAF9-D1F5-4E4D-8A31-F81B69B16A7B}">
   <ds:schemaRefs>
@@ -3555,4 +3696,12 @@
     <ds:schemaRef ds:uri="http://schemas.microsoft.com/sharepoint/v3/contenttype/forms"/>
   </ds:schemaRefs>
 </ds:datastoreItem>
+</file>
+
+<file path=customXml/itemProps3.xml><?xml version="1.0" encoding="utf-8"?>
+<ds:datastoreItem xmlns:ds="http://schemas.openxmlformats.org/officeDocument/2006/customXml" ds:itemID="{CAEACF6A-C849-436B-A39C-8213FD1E11CD}">
+  <ds:schemaRefs>
+    <ds:schemaRef ds:uri="http://schemas.openxmlformats.org/officeDocument/2006/bibliography"/>
+  </ds:schemaRefs>
+</ds:datastoreItem>
 </file>
</xml_diff>